<commit_message>
Adicionado novo filme e criado novo arquivo
</commit_message>
<xml_diff>
--- a/Emily 5 filmes.docx
+++ b/Emily 5 filmes.docx
@@ -36,6 +36,11 @@
         <w:t>Panico</w:t>
       </w:r>
       <w:proofErr w:type="spellEnd"/>
+    </w:p>
+    <w:p>
+      <w:r>
+        <w:t xml:space="preserve">7° A Freira </w:t>
+      </w:r>
     </w:p>
     <w:p/>
     <w:sectPr>

</xml_diff>